<commit_message>
kleine aanpassingen aan documenten
</commit_message>
<xml_diff>
--- a/Documenten/Asp.net design.docx
+++ b/Documenten/Asp.net design.docx
@@ -33,6 +33,8 @@
         </w:rPr>
         <w:t>View: home</w:t>
       </w:r>
+      <w:bookmarkStart w:id="0" w:name="_GoBack"/>
+      <w:bookmarkEnd w:id="0"/>
     </w:p>
     <w:p>
       <w:pPr>
@@ -100,7 +102,7 @@
           <w:lang w:val="en-US"/>
         </w:rPr>
         <w:tab/>
-        <w:t>View profile?</w:t>
+        <w:t>View profile</w:t>
       </w:r>
     </w:p>
     <w:p>
@@ -186,9 +188,29 @@
         <w:rPr>
           <w:lang w:val="en-US"/>
         </w:rPr>
-        <w:t>handgeschiedenis</w:t>
+        <w:t>geschiedenis</w:t>
       </w:r>
       <w:proofErr w:type="spellEnd"/>
+      <w:r>
+        <w:rPr>
+          <w:lang w:val="en-US"/>
+        </w:rPr>
+        <w:t xml:space="preserve"> </w:t>
+      </w:r>
+      <w:proofErr w:type="spellStart"/>
+      <w:r>
+        <w:rPr>
+          <w:lang w:val="en-US"/>
+        </w:rPr>
+        <w:t>gespeelde</w:t>
+      </w:r>
+      <w:proofErr w:type="spellEnd"/>
+      <w:r>
+        <w:rPr>
+          <w:lang w:val="en-US"/>
+        </w:rPr>
+        <w:t xml:space="preserve"> rondes</w:t>
+      </w:r>
     </w:p>
     <w:p>
       <w:pPr>
@@ -215,10 +237,16 @@
         <w:rPr>
           <w:lang w:val="en-US"/>
         </w:rPr>
-        <w:t xml:space="preserve"> / geld krijgen</w:t>
-      </w:r>
-      <w:bookmarkStart w:id="0" w:name="_GoBack"/>
-      <w:bookmarkEnd w:id="0"/>
+        <w:t xml:space="preserve"> / geld </w:t>
+      </w:r>
+      <w:proofErr w:type="spellStart"/>
+      <w:r>
+        <w:rPr>
+          <w:lang w:val="en-US"/>
+        </w:rPr>
+        <w:t>krijgen</w:t>
+      </w:r>
+      <w:proofErr w:type="spellEnd"/>
     </w:p>
     <w:sectPr>
       <w:pgSz w:w="11906" w:h="16838"/>

</xml_diff>